<commit_message>
Updated the observations and references
</commit_message>
<xml_diff>
--- a/GROUP-71.docx
+++ b/GROUP-71.docx
@@ -8373,6 +8373,15 @@
                 <w:szCs w:val="24"/>
               </w:rPr>
             </w:pPr>
+            <w:r>
+              <w:rPr>
+                <w:rFonts w:ascii="Times New Roman" w:eastAsia="Times New Roman" w:hAnsi="Times New Roman" w:cs="Times New Roman"/>
+                <w:color w:val="000000"/>
+                <w:sz w:val="24"/>
+                <w:szCs w:val="24"/>
+              </w:rPr>
+              <w:t>41.92</w:t>
+            </w:r>
           </w:p>
         </w:tc>
       </w:tr>
@@ -8539,6 +8548,15 @@
                 <w:szCs w:val="24"/>
               </w:rPr>
             </w:pPr>
+            <w:r>
+              <w:rPr>
+                <w:rFonts w:ascii="Times New Roman" w:eastAsia="Times New Roman" w:hAnsi="Times New Roman" w:cs="Times New Roman"/>
+                <w:color w:val="000000"/>
+                <w:sz w:val="24"/>
+                <w:szCs w:val="24"/>
+              </w:rPr>
+              <w:t>47.60</w:t>
+            </w:r>
           </w:p>
         </w:tc>
       </w:tr>
@@ -8723,6 +8741,15 @@
                 <w:szCs w:val="24"/>
               </w:rPr>
             </w:pPr>
+            <w:r>
+              <w:rPr>
+                <w:rFonts w:ascii="Times New Roman" w:eastAsia="Times New Roman" w:hAnsi="Times New Roman" w:cs="Times New Roman"/>
+                <w:color w:val="000000"/>
+                <w:sz w:val="24"/>
+                <w:szCs w:val="24"/>
+              </w:rPr>
+              <w:t>60.39</w:t>
+            </w:r>
           </w:p>
         </w:tc>
       </w:tr>
@@ -8907,6 +8934,15 @@
                 <w:szCs w:val="24"/>
               </w:rPr>
             </w:pPr>
+            <w:r>
+              <w:rPr>
+                <w:rFonts w:ascii="Times New Roman" w:eastAsia="Times New Roman" w:hAnsi="Times New Roman" w:cs="Times New Roman"/>
+                <w:color w:val="000000"/>
+                <w:sz w:val="24"/>
+                <w:szCs w:val="24"/>
+              </w:rPr>
+              <w:t>77.62</w:t>
+            </w:r>
           </w:p>
         </w:tc>
       </w:tr>
@@ -9073,6 +9109,15 @@
                 <w:szCs w:val="24"/>
               </w:rPr>
             </w:pPr>
+            <w:r>
+              <w:rPr>
+                <w:rFonts w:ascii="Times New Roman" w:eastAsia="Times New Roman" w:hAnsi="Times New Roman" w:cs="Times New Roman"/>
+                <w:color w:val="000000"/>
+                <w:sz w:val="24"/>
+                <w:szCs w:val="24"/>
+              </w:rPr>
+              <w:t>90.05</w:t>
+            </w:r>
           </w:p>
         </w:tc>
       </w:tr>
@@ -9455,6 +9500,15 @@
                 <w:szCs w:val="24"/>
               </w:rPr>
             </w:pPr>
+            <w:r>
+              <w:rPr>
+                <w:rFonts w:ascii="Times New Roman" w:eastAsia="Times New Roman" w:hAnsi="Times New Roman" w:cs="Times New Roman"/>
+                <w:color w:val="000000"/>
+                <w:sz w:val="24"/>
+                <w:szCs w:val="24"/>
+              </w:rPr>
+              <w:t>41.92</w:t>
+            </w:r>
           </w:p>
         </w:tc>
       </w:tr>
@@ -9621,6 +9675,15 @@
                 <w:szCs w:val="24"/>
               </w:rPr>
             </w:pPr>
+            <w:r>
+              <w:rPr>
+                <w:rFonts w:ascii="Times New Roman" w:eastAsia="Times New Roman" w:hAnsi="Times New Roman" w:cs="Times New Roman"/>
+                <w:color w:val="000000"/>
+                <w:sz w:val="24"/>
+                <w:szCs w:val="24"/>
+              </w:rPr>
+              <w:t>45.65</w:t>
+            </w:r>
           </w:p>
         </w:tc>
       </w:tr>
@@ -9787,6 +9850,15 @@
                 <w:szCs w:val="24"/>
               </w:rPr>
             </w:pPr>
+            <w:r>
+              <w:rPr>
+                <w:rFonts w:ascii="Times New Roman" w:eastAsia="Times New Roman" w:hAnsi="Times New Roman" w:cs="Times New Roman"/>
+                <w:color w:val="000000"/>
+                <w:sz w:val="24"/>
+                <w:szCs w:val="24"/>
+              </w:rPr>
+              <w:t>56.31</w:t>
+            </w:r>
           </w:p>
         </w:tc>
       </w:tr>
@@ -9953,6 +10025,15 @@
                 <w:szCs w:val="24"/>
               </w:rPr>
             </w:pPr>
+            <w:r>
+              <w:rPr>
+                <w:rFonts w:ascii="Times New Roman" w:eastAsia="Times New Roman" w:hAnsi="Times New Roman" w:cs="Times New Roman"/>
+                <w:color w:val="000000"/>
+                <w:sz w:val="24"/>
+                <w:szCs w:val="24"/>
+              </w:rPr>
+              <w:t>87.71</w:t>
+            </w:r>
           </w:p>
         </w:tc>
       </w:tr>
@@ -10119,6 +10200,15 @@
                 <w:szCs w:val="24"/>
               </w:rPr>
             </w:pPr>
+            <w:r>
+              <w:rPr>
+                <w:rFonts w:ascii="Times New Roman" w:eastAsia="Times New Roman" w:hAnsi="Times New Roman" w:cs="Times New Roman"/>
+                <w:color w:val="000000"/>
+                <w:sz w:val="24"/>
+                <w:szCs w:val="24"/>
+              </w:rPr>
+              <w:t>91.83</w:t>
+            </w:r>
           </w:p>
         </w:tc>
       </w:tr>
@@ -10501,6 +10591,15 @@
                 <w:szCs w:val="24"/>
               </w:rPr>
             </w:pPr>
+            <w:r>
+              <w:rPr>
+                <w:rFonts w:ascii="Times New Roman" w:eastAsia="Times New Roman" w:hAnsi="Times New Roman" w:cs="Times New Roman"/>
+                <w:color w:val="000000"/>
+                <w:sz w:val="24"/>
+                <w:szCs w:val="24"/>
+              </w:rPr>
+              <w:t>41.92</w:t>
+            </w:r>
           </w:p>
         </w:tc>
       </w:tr>
@@ -10667,6 +10766,15 @@
                 <w:szCs w:val="24"/>
               </w:rPr>
             </w:pPr>
+            <w:r>
+              <w:rPr>
+                <w:rFonts w:ascii="Times New Roman" w:eastAsia="Times New Roman" w:hAnsi="Times New Roman" w:cs="Times New Roman"/>
+                <w:color w:val="000000"/>
+                <w:sz w:val="24"/>
+                <w:szCs w:val="24"/>
+              </w:rPr>
+              <w:t>43.87</w:t>
+            </w:r>
           </w:p>
         </w:tc>
       </w:tr>
@@ -10833,6 +10941,15 @@
                 <w:szCs w:val="24"/>
               </w:rPr>
             </w:pPr>
+            <w:r>
+              <w:rPr>
+                <w:rFonts w:ascii="Times New Roman" w:eastAsia="Times New Roman" w:hAnsi="Times New Roman" w:cs="Times New Roman"/>
+                <w:color w:val="000000"/>
+                <w:sz w:val="24"/>
+                <w:szCs w:val="24"/>
+              </w:rPr>
+              <w:t>53.29</w:t>
+            </w:r>
           </w:p>
         </w:tc>
       </w:tr>
@@ -10999,6 +11116,15 @@
                 <w:szCs w:val="24"/>
               </w:rPr>
             </w:pPr>
+            <w:r>
+              <w:rPr>
+                <w:rFonts w:ascii="Times New Roman" w:eastAsia="Times New Roman" w:hAnsi="Times New Roman" w:cs="Times New Roman"/>
+                <w:color w:val="000000"/>
+                <w:sz w:val="24"/>
+                <w:szCs w:val="24"/>
+              </w:rPr>
+              <w:t>83.30</w:t>
+            </w:r>
           </w:p>
         </w:tc>
       </w:tr>
@@ -11165,6 +11291,15 @@
                 <w:szCs w:val="24"/>
               </w:rPr>
             </w:pPr>
+            <w:r>
+              <w:rPr>
+                <w:rFonts w:ascii="Times New Roman" w:eastAsia="Times New Roman" w:hAnsi="Times New Roman" w:cs="Times New Roman"/>
+                <w:color w:val="000000"/>
+                <w:sz w:val="24"/>
+                <w:szCs w:val="24"/>
+              </w:rPr>
+              <w:t>92.01</w:t>
+            </w:r>
           </w:p>
         </w:tc>
       </w:tr>
@@ -11402,16 +11537,163 @@
         <w:t>Observations and Inference:</w:t>
       </w:r>
     </w:p>
-    <w:p/>
-    <w:p/>
-    <w:p/>
-    <w:p/>
-    <w:p/>
-    <w:p/>
-    <w:p/>
-    <w:p/>
-    <w:p/>
-    <w:p/>
+    <w:p>
+      <w:pPr>
+        <w:pStyle w:val="ListParagraph"/>
+        <w:numPr>
+          <w:ilvl w:val="0"/>
+          <w:numId w:val="15"/>
+        </w:numPr>
+        <w:tabs>
+          <w:tab w:val="left" w:pos="2520"/>
+        </w:tabs>
+      </w:pPr>
+      <w:r>
+        <w:t xml:space="preserve">From the Hit-Ratio vs cache size graph, </w:t>
+      </w:r>
+    </w:p>
+    <w:p>
+      <w:pPr>
+        <w:pStyle w:val="ListParagraph"/>
+        <w:numPr>
+          <w:ilvl w:val="0"/>
+          <w:numId w:val="14"/>
+        </w:numPr>
+        <w:tabs>
+          <w:tab w:val="left" w:pos="2520"/>
+        </w:tabs>
+      </w:pPr>
+      <w:r>
+        <w:t>W</w:t>
+      </w:r>
+      <w:r>
+        <w:t>e can see that for smaller cache sizes</w:t>
+      </w:r>
+      <w:r>
+        <w:t xml:space="preserve"> </w:t>
+      </w:r>
+      <w:proofErr w:type="spellStart"/>
+      <w:r>
+        <w:t>upto</w:t>
+      </w:r>
+      <w:proofErr w:type="spellEnd"/>
+      <w:r>
+        <w:t xml:space="preserve"> 16Bytes</w:t>
+      </w:r>
+      <w:r>
+        <w:t>, the Hit-Ratio for Random</w:t>
+      </w:r>
+      <w:r>
+        <w:t xml:space="preserve"> </w:t>
+      </w:r>
+      <w:r>
+        <w:t>replacement is better than the other algorithms</w:t>
+      </w:r>
+      <w:r>
+        <w:t>. This may be because the number of cache lines required is maximum at 4 lines for a block size of 4</w:t>
+      </w:r>
+      <w:r>
+        <w:t xml:space="preserve"> </w:t>
+      </w:r>
+    </w:p>
+    <w:p>
+      <w:pPr>
+        <w:pStyle w:val="ListParagraph"/>
+        <w:numPr>
+          <w:ilvl w:val="0"/>
+          <w:numId w:val="14"/>
+        </w:numPr>
+        <w:tabs>
+          <w:tab w:val="left" w:pos="2520"/>
+        </w:tabs>
+      </w:pPr>
+      <w:r>
+        <w:t xml:space="preserve">For Cache Size greater than 16b and above, the LRU Algorithm performs best for the given block size. This is because of the Temporal Locality of reference. </w:t>
+      </w:r>
+    </w:p>
+    <w:p>
+      <w:pPr>
+        <w:tabs>
+          <w:tab w:val="left" w:pos="2520"/>
+        </w:tabs>
+      </w:pPr>
+    </w:p>
+    <w:p>
+      <w:pPr>
+        <w:pStyle w:val="ListParagraph"/>
+        <w:numPr>
+          <w:ilvl w:val="0"/>
+          <w:numId w:val="15"/>
+        </w:numPr>
+        <w:tabs>
+          <w:tab w:val="left" w:pos="2520"/>
+        </w:tabs>
+      </w:pPr>
+      <w:r>
+        <w:t xml:space="preserve">For a given block size=4, upon </w:t>
+      </w:r>
+      <w:r>
+        <w:rPr>
+          <w:b/>
+          <w:bCs/>
+        </w:rPr>
+        <w:t>increasing the cache size, there is an increase in Hit-</w:t>
+      </w:r>
+      <w:proofErr w:type="spellStart"/>
+      <w:r>
+        <w:rPr>
+          <w:b/>
+          <w:bCs/>
+        </w:rPr>
+        <w:t>Raitos</w:t>
+      </w:r>
+      <w:proofErr w:type="spellEnd"/>
+      <w:r>
+        <w:t xml:space="preserve"> for all the 3 replacement algorithms.</w:t>
+      </w:r>
+    </w:p>
+    <w:p>
+      <w:pPr>
+        <w:pStyle w:val="ListParagraph"/>
+        <w:tabs>
+          <w:tab w:val="left" w:pos="2520"/>
+        </w:tabs>
+        <w:ind w:left="1080"/>
+      </w:pPr>
+      <w:r>
+        <w:t>There is a considerable jump in the performance (hit-ratio) from 16b to 32b.</w:t>
+      </w:r>
+    </w:p>
+    <w:p>
+      <w:pPr>
+        <w:pStyle w:val="ListParagraph"/>
+        <w:tabs>
+          <w:tab w:val="left" w:pos="2520"/>
+        </w:tabs>
+        <w:ind w:left="1080"/>
+      </w:pPr>
+      <w:r>
+        <w:t>Beyond 32b, the difference in the change of increase is minimal.</w:t>
+      </w:r>
+    </w:p>
+    <w:p>
+      <w:pPr>
+        <w:tabs>
+          <w:tab w:val="left" w:pos="2520"/>
+        </w:tabs>
+      </w:pPr>
+    </w:p>
+    <w:p>
+      <w:pPr>
+        <w:pStyle w:val="ListParagraph"/>
+        <w:tabs>
+          <w:tab w:val="left" w:pos="2520"/>
+        </w:tabs>
+      </w:pPr>
+      <w:r>
+        <w:t xml:space="preserve"> </w:t>
+      </w:r>
+    </w:p>
     <w:p/>
     <w:p/>
     <w:p/>
@@ -15567,6 +15849,119 @@
     </w:lvl>
   </w:abstractNum>
   <w:abstractNum w:abstractNumId="2" w15:restartNumberingAfterBreak="0">
+    <w:nsid w:val="108C6ADF"/>
+    <w:multiLevelType w:val="hybridMultilevel"/>
+    <w:tmpl w:val="650E482A"/>
+    <w:lvl w:ilvl="0" w:tplc="04090001">
+      <w:start w:val="1"/>
+      <w:numFmt w:val="bullet"/>
+      <w:lvlText w:val=""/>
+      <w:lvlJc w:val="left"/>
+      <w:pPr>
+        <w:ind w:left="1440" w:hanging="360"/>
+      </w:pPr>
+      <w:rPr>
+        <w:rFonts w:ascii="Symbol" w:hAnsi="Symbol" w:hint="default"/>
+      </w:rPr>
+    </w:lvl>
+    <w:lvl w:ilvl="1" w:tplc="04090003" w:tentative="1">
+      <w:start w:val="1"/>
+      <w:numFmt w:val="bullet"/>
+      <w:lvlText w:val="o"/>
+      <w:lvlJc w:val="left"/>
+      <w:pPr>
+        <w:ind w:left="2160" w:hanging="360"/>
+      </w:pPr>
+      <w:rPr>
+        <w:rFonts w:ascii="Courier New" w:hAnsi="Courier New" w:cs="Courier New" w:hint="default"/>
+      </w:rPr>
+    </w:lvl>
+    <w:lvl w:ilvl="2" w:tplc="04090005" w:tentative="1">
+      <w:start w:val="1"/>
+      <w:numFmt w:val="bullet"/>
+      <w:lvlText w:val=""/>
+      <w:lvlJc w:val="left"/>
+      <w:pPr>
+        <w:ind w:left="2880" w:hanging="360"/>
+      </w:pPr>
+      <w:rPr>
+        <w:rFonts w:ascii="Wingdings" w:hAnsi="Wingdings" w:hint="default"/>
+      </w:rPr>
+    </w:lvl>
+    <w:lvl w:ilvl="3" w:tplc="04090001" w:tentative="1">
+      <w:start w:val="1"/>
+      <w:numFmt w:val="bullet"/>
+      <w:lvlText w:val=""/>
+      <w:lvlJc w:val="left"/>
+      <w:pPr>
+        <w:ind w:left="3600" w:hanging="360"/>
+      </w:pPr>
+      <w:rPr>
+        <w:rFonts w:ascii="Symbol" w:hAnsi="Symbol" w:hint="default"/>
+      </w:rPr>
+    </w:lvl>
+    <w:lvl w:ilvl="4" w:tplc="04090003" w:tentative="1">
+      <w:start w:val="1"/>
+      <w:numFmt w:val="bullet"/>
+      <w:lvlText w:val="o"/>
+      <w:lvlJc w:val="left"/>
+      <w:pPr>
+        <w:ind w:left="4320" w:hanging="360"/>
+      </w:pPr>
+      <w:rPr>
+        <w:rFonts w:ascii="Courier New" w:hAnsi="Courier New" w:cs="Courier New" w:hint="default"/>
+      </w:rPr>
+    </w:lvl>
+    <w:lvl w:ilvl="5" w:tplc="04090005" w:tentative="1">
+      <w:start w:val="1"/>
+      <w:numFmt w:val="bullet"/>
+      <w:lvlText w:val=""/>
+      <w:lvlJc w:val="left"/>
+      <w:pPr>
+        <w:ind w:left="5040" w:hanging="360"/>
+      </w:pPr>
+      <w:rPr>
+        <w:rFonts w:ascii="Wingdings" w:hAnsi="Wingdings" w:hint="default"/>
+      </w:rPr>
+    </w:lvl>
+    <w:lvl w:ilvl="6" w:tplc="04090001" w:tentative="1">
+      <w:start w:val="1"/>
+      <w:numFmt w:val="bullet"/>
+      <w:lvlText w:val=""/>
+      <w:lvlJc w:val="left"/>
+      <w:pPr>
+        <w:ind w:left="5760" w:hanging="360"/>
+      </w:pPr>
+      <w:rPr>
+        <w:rFonts w:ascii="Symbol" w:hAnsi="Symbol" w:hint="default"/>
+      </w:rPr>
+    </w:lvl>
+    <w:lvl w:ilvl="7" w:tplc="04090003" w:tentative="1">
+      <w:start w:val="1"/>
+      <w:numFmt w:val="bullet"/>
+      <w:lvlText w:val="o"/>
+      <w:lvlJc w:val="left"/>
+      <w:pPr>
+        <w:ind w:left="6480" w:hanging="360"/>
+      </w:pPr>
+      <w:rPr>
+        <w:rFonts w:ascii="Courier New" w:hAnsi="Courier New" w:cs="Courier New" w:hint="default"/>
+      </w:rPr>
+    </w:lvl>
+    <w:lvl w:ilvl="8" w:tplc="04090005" w:tentative="1">
+      <w:start w:val="1"/>
+      <w:numFmt w:val="bullet"/>
+      <w:lvlText w:val=""/>
+      <w:lvlJc w:val="left"/>
+      <w:pPr>
+        <w:ind w:left="7200" w:hanging="360"/>
+      </w:pPr>
+      <w:rPr>
+        <w:rFonts w:ascii="Wingdings" w:hAnsi="Wingdings" w:hint="default"/>
+      </w:rPr>
+    </w:lvl>
+  </w:abstractNum>
+  <w:abstractNum w:abstractNumId="3" w15:restartNumberingAfterBreak="0">
     <w:nsid w:val="1127450C"/>
     <w:multiLevelType w:val="multilevel"/>
     <w:tmpl w:val="5B123DBE"/>
@@ -15697,7 +16092,7 @@
       </w:rPr>
     </w:lvl>
   </w:abstractNum>
-  <w:abstractNum w:abstractNumId="3" w15:restartNumberingAfterBreak="0">
+  <w:abstractNum w:abstractNumId="4" w15:restartNumberingAfterBreak="0">
     <w:nsid w:val="1D39596E"/>
     <w:multiLevelType w:val="multilevel"/>
     <w:tmpl w:val="2A567736"/>
@@ -15810,7 +16205,7 @@
       </w:rPr>
     </w:lvl>
   </w:abstractNum>
-  <w:abstractNum w:abstractNumId="4" w15:restartNumberingAfterBreak="0">
+  <w:abstractNum w:abstractNumId="5" w15:restartNumberingAfterBreak="0">
     <w:nsid w:val="26070BC7"/>
     <w:multiLevelType w:val="multilevel"/>
     <w:tmpl w:val="0082C78C"/>
@@ -15896,7 +16291,7 @@
       </w:pPr>
     </w:lvl>
   </w:abstractNum>
-  <w:abstractNum w:abstractNumId="5" w15:restartNumberingAfterBreak="0">
+  <w:abstractNum w:abstractNumId="6" w15:restartNumberingAfterBreak="0">
     <w:nsid w:val="2A6238F3"/>
     <w:multiLevelType w:val="multilevel"/>
     <w:tmpl w:val="89BA490E"/>
@@ -15982,7 +16377,185 @@
       </w:pPr>
     </w:lvl>
   </w:abstractNum>
-  <w:abstractNum w:abstractNumId="6" w15:restartNumberingAfterBreak="0">
+  <w:abstractNum w:abstractNumId="7" w15:restartNumberingAfterBreak="0">
+    <w:nsid w:val="3B735B72"/>
+    <w:multiLevelType w:val="hybridMultilevel"/>
+    <w:tmpl w:val="66E4CC72"/>
+    <w:lvl w:ilvl="0" w:tplc="04090017">
+      <w:start w:val="1"/>
+      <w:numFmt w:val="lowerLetter"/>
+      <w:lvlText w:val="%1)"/>
+      <w:lvlJc w:val="left"/>
+      <w:pPr>
+        <w:ind w:left="720" w:hanging="360"/>
+      </w:pPr>
+      <w:rPr>
+        <w:rFonts w:hint="default"/>
+      </w:rPr>
+    </w:lvl>
+    <w:lvl w:ilvl="1" w:tplc="04090019" w:tentative="1">
+      <w:start w:val="1"/>
+      <w:numFmt w:val="lowerLetter"/>
+      <w:lvlText w:val="%2."/>
+      <w:lvlJc w:val="left"/>
+      <w:pPr>
+        <w:ind w:left="1440" w:hanging="360"/>
+      </w:pPr>
+    </w:lvl>
+    <w:lvl w:ilvl="2" w:tplc="0409001B" w:tentative="1">
+      <w:start w:val="1"/>
+      <w:numFmt w:val="lowerRoman"/>
+      <w:lvlText w:val="%3."/>
+      <w:lvlJc w:val="right"/>
+      <w:pPr>
+        <w:ind w:left="2160" w:hanging="180"/>
+      </w:pPr>
+    </w:lvl>
+    <w:lvl w:ilvl="3" w:tplc="0409000F" w:tentative="1">
+      <w:start w:val="1"/>
+      <w:numFmt w:val="decimal"/>
+      <w:lvlText w:val="%4."/>
+      <w:lvlJc w:val="left"/>
+      <w:pPr>
+        <w:ind w:left="2880" w:hanging="360"/>
+      </w:pPr>
+    </w:lvl>
+    <w:lvl w:ilvl="4" w:tplc="04090019" w:tentative="1">
+      <w:start w:val="1"/>
+      <w:numFmt w:val="lowerLetter"/>
+      <w:lvlText w:val="%5."/>
+      <w:lvlJc w:val="left"/>
+      <w:pPr>
+        <w:ind w:left="3600" w:hanging="360"/>
+      </w:pPr>
+    </w:lvl>
+    <w:lvl w:ilvl="5" w:tplc="0409001B" w:tentative="1">
+      <w:start w:val="1"/>
+      <w:numFmt w:val="lowerRoman"/>
+      <w:lvlText w:val="%6."/>
+      <w:lvlJc w:val="right"/>
+      <w:pPr>
+        <w:ind w:left="4320" w:hanging="180"/>
+      </w:pPr>
+    </w:lvl>
+    <w:lvl w:ilvl="6" w:tplc="0409000F" w:tentative="1">
+      <w:start w:val="1"/>
+      <w:numFmt w:val="decimal"/>
+      <w:lvlText w:val="%7."/>
+      <w:lvlJc w:val="left"/>
+      <w:pPr>
+        <w:ind w:left="5040" w:hanging="360"/>
+      </w:pPr>
+    </w:lvl>
+    <w:lvl w:ilvl="7" w:tplc="04090019" w:tentative="1">
+      <w:start w:val="1"/>
+      <w:numFmt w:val="lowerLetter"/>
+      <w:lvlText w:val="%8."/>
+      <w:lvlJc w:val="left"/>
+      <w:pPr>
+        <w:ind w:left="5760" w:hanging="360"/>
+      </w:pPr>
+    </w:lvl>
+    <w:lvl w:ilvl="8" w:tplc="0409001B" w:tentative="1">
+      <w:start w:val="1"/>
+      <w:numFmt w:val="lowerRoman"/>
+      <w:lvlText w:val="%9."/>
+      <w:lvlJc w:val="right"/>
+      <w:pPr>
+        <w:ind w:left="6480" w:hanging="180"/>
+      </w:pPr>
+    </w:lvl>
+  </w:abstractNum>
+  <w:abstractNum w:abstractNumId="8" w15:restartNumberingAfterBreak="0">
+    <w:nsid w:val="498D7B3D"/>
+    <w:multiLevelType w:val="hybridMultilevel"/>
+    <w:tmpl w:val="E97CC28A"/>
+    <w:lvl w:ilvl="0" w:tplc="BF5016BE">
+      <w:start w:val="1"/>
+      <w:numFmt w:val="lowerLetter"/>
+      <w:lvlText w:val="%1)"/>
+      <w:lvlJc w:val="left"/>
+      <w:pPr>
+        <w:ind w:left="1080" w:hanging="360"/>
+      </w:pPr>
+      <w:rPr>
+        <w:rFonts w:hint="default"/>
+      </w:rPr>
+    </w:lvl>
+    <w:lvl w:ilvl="1" w:tplc="04090019" w:tentative="1">
+      <w:start w:val="1"/>
+      <w:numFmt w:val="lowerLetter"/>
+      <w:lvlText w:val="%2."/>
+      <w:lvlJc w:val="left"/>
+      <w:pPr>
+        <w:ind w:left="1800" w:hanging="360"/>
+      </w:pPr>
+    </w:lvl>
+    <w:lvl w:ilvl="2" w:tplc="0409001B" w:tentative="1">
+      <w:start w:val="1"/>
+      <w:numFmt w:val="lowerRoman"/>
+      <w:lvlText w:val="%3."/>
+      <w:lvlJc w:val="right"/>
+      <w:pPr>
+        <w:ind w:left="2520" w:hanging="180"/>
+      </w:pPr>
+    </w:lvl>
+    <w:lvl w:ilvl="3" w:tplc="0409000F" w:tentative="1">
+      <w:start w:val="1"/>
+      <w:numFmt w:val="decimal"/>
+      <w:lvlText w:val="%4."/>
+      <w:lvlJc w:val="left"/>
+      <w:pPr>
+        <w:ind w:left="3240" w:hanging="360"/>
+      </w:pPr>
+    </w:lvl>
+    <w:lvl w:ilvl="4" w:tplc="04090019" w:tentative="1">
+      <w:start w:val="1"/>
+      <w:numFmt w:val="lowerLetter"/>
+      <w:lvlText w:val="%5."/>
+      <w:lvlJc w:val="left"/>
+      <w:pPr>
+        <w:ind w:left="3960" w:hanging="360"/>
+      </w:pPr>
+    </w:lvl>
+    <w:lvl w:ilvl="5" w:tplc="0409001B" w:tentative="1">
+      <w:start w:val="1"/>
+      <w:numFmt w:val="lowerRoman"/>
+      <w:lvlText w:val="%6."/>
+      <w:lvlJc w:val="right"/>
+      <w:pPr>
+        <w:ind w:left="4680" w:hanging="180"/>
+      </w:pPr>
+    </w:lvl>
+    <w:lvl w:ilvl="6" w:tplc="0409000F" w:tentative="1">
+      <w:start w:val="1"/>
+      <w:numFmt w:val="decimal"/>
+      <w:lvlText w:val="%7."/>
+      <w:lvlJc w:val="left"/>
+      <w:pPr>
+        <w:ind w:left="5400" w:hanging="360"/>
+      </w:pPr>
+    </w:lvl>
+    <w:lvl w:ilvl="7" w:tplc="04090019" w:tentative="1">
+      <w:start w:val="1"/>
+      <w:numFmt w:val="lowerLetter"/>
+      <w:lvlText w:val="%8."/>
+      <w:lvlJc w:val="left"/>
+      <w:pPr>
+        <w:ind w:left="6120" w:hanging="360"/>
+      </w:pPr>
+    </w:lvl>
+    <w:lvl w:ilvl="8" w:tplc="0409001B" w:tentative="1">
+      <w:start w:val="1"/>
+      <w:numFmt w:val="lowerRoman"/>
+      <w:lvlText w:val="%9."/>
+      <w:lvlJc w:val="right"/>
+      <w:pPr>
+        <w:ind w:left="6840" w:hanging="180"/>
+      </w:pPr>
+    </w:lvl>
+  </w:abstractNum>
+  <w:abstractNum w:abstractNumId="9" w15:restartNumberingAfterBreak="0">
     <w:nsid w:val="5C6D008F"/>
     <w:multiLevelType w:val="multilevel"/>
     <w:tmpl w:val="524EDDCC"/>
@@ -16095,7 +16668,7 @@
       </w:rPr>
     </w:lvl>
   </w:abstractNum>
-  <w:abstractNum w:abstractNumId="7" w15:restartNumberingAfterBreak="0">
+  <w:abstractNum w:abstractNumId="10" w15:restartNumberingAfterBreak="0">
     <w:nsid w:val="5E843DB3"/>
     <w:multiLevelType w:val="multilevel"/>
     <w:tmpl w:val="8598ABD6"/>
@@ -16208,7 +16781,7 @@
       </w:rPr>
     </w:lvl>
   </w:abstractNum>
-  <w:abstractNum w:abstractNumId="8" w15:restartNumberingAfterBreak="0">
+  <w:abstractNum w:abstractNumId="11" w15:restartNumberingAfterBreak="0">
     <w:nsid w:val="68C04993"/>
     <w:multiLevelType w:val="multilevel"/>
     <w:tmpl w:val="89BA490E"/>
@@ -16294,7 +16867,7 @@
       </w:pPr>
     </w:lvl>
   </w:abstractNum>
-  <w:abstractNum w:abstractNumId="9" w15:restartNumberingAfterBreak="0">
+  <w:abstractNum w:abstractNumId="12" w15:restartNumberingAfterBreak="0">
     <w:nsid w:val="69E13066"/>
     <w:multiLevelType w:val="multilevel"/>
     <w:tmpl w:val="FBC67694"/>
@@ -16407,7 +16980,7 @@
       </w:rPr>
     </w:lvl>
   </w:abstractNum>
-  <w:abstractNum w:abstractNumId="10" w15:restartNumberingAfterBreak="0">
+  <w:abstractNum w:abstractNumId="13" w15:restartNumberingAfterBreak="0">
     <w:nsid w:val="78C85739"/>
     <w:multiLevelType w:val="multilevel"/>
     <w:tmpl w:val="CD1890BA"/>
@@ -16496,7 +17069,7 @@
       </w:pPr>
     </w:lvl>
   </w:abstractNum>
-  <w:abstractNum w:abstractNumId="11" w15:restartNumberingAfterBreak="0">
+  <w:abstractNum w:abstractNumId="14" w15:restartNumberingAfterBreak="0">
     <w:nsid w:val="79131B29"/>
     <w:multiLevelType w:val="hybridMultilevel"/>
     <w:tmpl w:val="4E5A6CEC"/>
@@ -16610,40 +17183,49 @@
     </w:lvl>
   </w:abstractNum>
   <w:num w:numId="1" w16cid:durableId="1798716778">
-    <w:abstractNumId w:val="3"/>
+    <w:abstractNumId w:val="4"/>
   </w:num>
   <w:num w:numId="2" w16cid:durableId="1297955533">
-    <w:abstractNumId w:val="10"/>
+    <w:abstractNumId w:val="13"/>
   </w:num>
   <w:num w:numId="3" w16cid:durableId="571162876">
-    <w:abstractNumId w:val="9"/>
+    <w:abstractNumId w:val="12"/>
   </w:num>
   <w:num w:numId="4" w16cid:durableId="2123526206">
-    <w:abstractNumId w:val="7"/>
+    <w:abstractNumId w:val="10"/>
   </w:num>
   <w:num w:numId="5" w16cid:durableId="1709985572">
     <w:abstractNumId w:val="1"/>
   </w:num>
   <w:num w:numId="6" w16cid:durableId="1208301532">
-    <w:abstractNumId w:val="6"/>
+    <w:abstractNumId w:val="9"/>
   </w:num>
   <w:num w:numId="7" w16cid:durableId="756750827">
-    <w:abstractNumId w:val="8"/>
+    <w:abstractNumId w:val="11"/>
   </w:num>
   <w:num w:numId="8" w16cid:durableId="1394550100">
-    <w:abstractNumId w:val="4"/>
+    <w:abstractNumId w:val="5"/>
   </w:num>
   <w:num w:numId="9" w16cid:durableId="64761101">
     <w:abstractNumId w:val="0"/>
   </w:num>
   <w:num w:numId="10" w16cid:durableId="116267425">
+    <w:abstractNumId w:val="3"/>
+  </w:num>
+  <w:num w:numId="11" w16cid:durableId="458961730">
+    <w:abstractNumId w:val="6"/>
+  </w:num>
+  <w:num w:numId="12" w16cid:durableId="2056809518">
+    <w:abstractNumId w:val="14"/>
+  </w:num>
+  <w:num w:numId="13" w16cid:durableId="1368916962">
+    <w:abstractNumId w:val="7"/>
+  </w:num>
+  <w:num w:numId="14" w16cid:durableId="1406881994">
     <w:abstractNumId w:val="2"/>
   </w:num>
-  <w:num w:numId="11" w16cid:durableId="458961730">
-    <w:abstractNumId w:val="5"/>
-  </w:num>
-  <w:num w:numId="12" w16cid:durableId="2056809518">
-    <w:abstractNumId w:val="11"/>
+  <w:num w:numId="15" w16cid:durableId="1018698342">
+    <w:abstractNumId w:val="8"/>
   </w:num>
 </w:numbering>
 </file>
@@ -17167,6 +17749,7 @@
   <w:style w:type="character" w:default="1" w:styleId="DefaultParagraphFont">
     <w:name w:val="Default Paragraph Font"/>
     <w:uiPriority w:val="1"/>
+    <w:semiHidden/>
     <w:unhideWhenUsed/>
   </w:style>
   <w:style w:type="table" w:default="1" w:styleId="TableNormal">

</xml_diff>

<commit_message>
Updated names and ids
</commit_message>
<xml_diff>
--- a/GROUP-71.docx
+++ b/GROUP-71.docx
@@ -1210,6 +1210,16 @@
                 <w:szCs w:val="24"/>
               </w:rPr>
             </w:pPr>
+            <w:r>
+              <w:rPr>
+                <w:rFonts w:ascii="Times New Roman" w:eastAsia="Times New Roman" w:hAnsi="Times New Roman" w:cs="Times New Roman"/>
+                <w:b/>
+                <w:color w:val="000000"/>
+                <w:sz w:val="24"/>
+                <w:szCs w:val="24"/>
+              </w:rPr>
+              <w:t>SAI POOJA M S</w:t>
+            </w:r>
           </w:p>
         </w:tc>
         <w:tc>
@@ -1494,6 +1504,16 @@
                 <w:szCs w:val="24"/>
               </w:rPr>
             </w:pPr>
+            <w:r>
+              <w:rPr>
+                <w:rFonts w:ascii="Times New Roman" w:eastAsia="Times New Roman" w:hAnsi="Times New Roman" w:cs="Times New Roman"/>
+                <w:b/>
+                <w:color w:val="000000"/>
+                <w:sz w:val="24"/>
+                <w:szCs w:val="24"/>
+              </w:rPr>
+              <w:t>3</w:t>
+            </w:r>
           </w:p>
         </w:tc>
         <w:tc>
@@ -1519,11 +1539,25 @@
               <w:rPr>
                 <w:rFonts w:ascii="Times New Roman" w:eastAsia="Times New Roman" w:hAnsi="Times New Roman" w:cs="Times New Roman"/>
                 <w:b/>
-                <w:color w:val="000000"/>
-                <w:sz w:val="24"/>
-                <w:szCs w:val="24"/>
-              </w:rPr>
-            </w:pPr>
+                <w:bCs/>
+                <w:color w:val="000000"/>
+                <w:sz w:val="24"/>
+                <w:szCs w:val="24"/>
+                <w:lang w:val="en-US"/>
+              </w:rPr>
+            </w:pPr>
+            <w:r>
+              <w:rPr>
+                <w:rFonts w:ascii="Times New Roman" w:eastAsia="Times New Roman" w:hAnsi="Times New Roman" w:cs="Times New Roman"/>
+                <w:b/>
+                <w:bCs/>
+                <w:color w:val="000000"/>
+                <w:sz w:val="24"/>
+                <w:szCs w:val="24"/>
+                <w:lang w:val="en-US"/>
+              </w:rPr>
+              <w:t>SURAJ KUMAR R C</w:t>
+            </w:r>
           </w:p>
         </w:tc>
         <w:tc>
@@ -1554,6 +1588,16 @@
                 <w:szCs w:val="24"/>
               </w:rPr>
             </w:pPr>
+            <w:r>
+              <w:rPr>
+                <w:rFonts w:ascii="Times New Roman" w:eastAsia="Times New Roman" w:hAnsi="Times New Roman" w:cs="Times New Roman"/>
+                <w:b/>
+                <w:color w:val="000000"/>
+                <w:sz w:val="24"/>
+                <w:szCs w:val="24"/>
+              </w:rPr>
+              <w:t>2024da04201</w:t>
+            </w:r>
           </w:p>
         </w:tc>
         <w:tc>
@@ -1584,6 +1628,16 @@
                 <w:szCs w:val="24"/>
               </w:rPr>
             </w:pPr>
+            <w:r>
+              <w:rPr>
+                <w:rFonts w:ascii="Times New Roman" w:eastAsia="Times New Roman" w:hAnsi="Times New Roman" w:cs="Times New Roman"/>
+                <w:b/>
+                <w:color w:val="000000"/>
+                <w:sz w:val="24"/>
+                <w:szCs w:val="24"/>
+              </w:rPr>
+              <w:t>100%</w:t>
+            </w:r>
           </w:p>
         </w:tc>
       </w:tr>
@@ -1855,27 +1909,7 @@
           <w:sz w:val="24"/>
           <w:szCs w:val="24"/>
         </w:rPr>
-        <w:t xml:space="preserve">” to login to lab portal using </w:t>
-      </w:r>
-      <w:proofErr w:type="spellStart"/>
-      <w:r>
-        <w:rPr>
-          <w:rFonts w:ascii="Times New Roman" w:eastAsia="Times New Roman" w:hAnsi="Times New Roman" w:cs="Times New Roman"/>
-          <w:color w:val="000000"/>
-          <w:sz w:val="24"/>
-          <w:szCs w:val="24"/>
-        </w:rPr>
-        <w:t>elearn</w:t>
-      </w:r>
-      <w:proofErr w:type="spellEnd"/>
-      <w:r>
-        <w:rPr>
-          <w:rFonts w:ascii="Times New Roman" w:eastAsia="Times New Roman" w:hAnsi="Times New Roman" w:cs="Times New Roman"/>
-          <w:color w:val="000000"/>
-          <w:sz w:val="24"/>
-          <w:szCs w:val="24"/>
-        </w:rPr>
-        <w:t xml:space="preserve"> credentials</w:t>
+        <w:t>” to login to lab portal using elearn credentials</w:t>
       </w:r>
       <w:r>
         <w:rPr>
@@ -2095,23 +2129,7 @@
           <w:rFonts w:ascii="Times New Roman" w:hAnsi="Times New Roman" w:cs="Times New Roman"/>
           <w:sz w:val="24"/>
         </w:rPr>
-        <w:t xml:space="preserve">var a </w:t>
-      </w:r>
-      <w:proofErr w:type="gramStart"/>
-      <w:r>
-        <w:rPr>
-          <w:rFonts w:ascii="Times New Roman" w:hAnsi="Times New Roman" w:cs="Times New Roman"/>
-          <w:sz w:val="24"/>
-        </w:rPr>
-        <w:t>array(</w:t>
-      </w:r>
-      <w:proofErr w:type="gramEnd"/>
-      <w:r>
-        <w:rPr>
-          <w:rFonts w:ascii="Times New Roman" w:hAnsi="Times New Roman" w:cs="Times New Roman"/>
-          <w:sz w:val="24"/>
-        </w:rPr>
-        <w:t>5) byte</w:t>
+        <w:t>var a array(5) byte</w:t>
       </w:r>
     </w:p>
     <w:p>
@@ -2124,21 +2142,12 @@
           <w:sz w:val="24"/>
         </w:rPr>
       </w:pPr>
-      <w:proofErr w:type="gramStart"/>
       <w:r>
         <w:rPr>
           <w:rFonts w:ascii="Times New Roman" w:hAnsi="Times New Roman" w:cs="Times New Roman"/>
           <w:sz w:val="24"/>
         </w:rPr>
-        <w:t>a(</w:t>
-      </w:r>
-      <w:proofErr w:type="gramEnd"/>
-      <w:r>
-        <w:rPr>
-          <w:rFonts w:ascii="Times New Roman" w:hAnsi="Times New Roman" w:cs="Times New Roman"/>
-          <w:sz w:val="24"/>
-        </w:rPr>
-        <w:t>0) = 4</w:t>
+        <w:t>a(0) = 4</w:t>
       </w:r>
     </w:p>
     <w:p>
@@ -2151,21 +2160,12 @@
           <w:sz w:val="24"/>
         </w:rPr>
       </w:pPr>
-      <w:proofErr w:type="gramStart"/>
       <w:r>
         <w:rPr>
           <w:rFonts w:ascii="Times New Roman" w:hAnsi="Times New Roman" w:cs="Times New Roman"/>
           <w:sz w:val="24"/>
         </w:rPr>
-        <w:t>a(</w:t>
-      </w:r>
-      <w:proofErr w:type="gramEnd"/>
-      <w:r>
-        <w:rPr>
-          <w:rFonts w:ascii="Times New Roman" w:hAnsi="Times New Roman" w:cs="Times New Roman"/>
-          <w:sz w:val="24"/>
-        </w:rPr>
-        <w:t>1) = 5</w:t>
+        <w:t>a(1) = 5</w:t>
       </w:r>
     </w:p>
     <w:p>
@@ -2178,21 +2178,12 @@
           <w:sz w:val="24"/>
         </w:rPr>
       </w:pPr>
-      <w:proofErr w:type="gramStart"/>
       <w:r>
         <w:rPr>
           <w:rFonts w:ascii="Times New Roman" w:hAnsi="Times New Roman" w:cs="Times New Roman"/>
           <w:sz w:val="24"/>
         </w:rPr>
-        <w:t>a(</w:t>
-      </w:r>
-      <w:proofErr w:type="gramEnd"/>
-      <w:r>
-        <w:rPr>
-          <w:rFonts w:ascii="Times New Roman" w:hAnsi="Times New Roman" w:cs="Times New Roman"/>
-          <w:sz w:val="24"/>
-        </w:rPr>
-        <w:t>2) = 3</w:t>
+        <w:t>a(2) = 3</w:t>
       </w:r>
     </w:p>
     <w:p>
@@ -2205,21 +2196,12 @@
           <w:sz w:val="24"/>
         </w:rPr>
       </w:pPr>
-      <w:proofErr w:type="gramStart"/>
       <w:r>
         <w:rPr>
           <w:rFonts w:ascii="Times New Roman" w:hAnsi="Times New Roman" w:cs="Times New Roman"/>
           <w:sz w:val="24"/>
         </w:rPr>
-        <w:t>a(</w:t>
-      </w:r>
-      <w:proofErr w:type="gramEnd"/>
-      <w:r>
-        <w:rPr>
-          <w:rFonts w:ascii="Times New Roman" w:hAnsi="Times New Roman" w:cs="Times New Roman"/>
-          <w:sz w:val="24"/>
-        </w:rPr>
-        <w:t>3) = 1</w:t>
+        <w:t>a(3) = 1</w:t>
       </w:r>
     </w:p>
     <w:p>
@@ -2232,21 +2214,12 @@
           <w:sz w:val="24"/>
         </w:rPr>
       </w:pPr>
-      <w:proofErr w:type="gramStart"/>
       <w:r>
         <w:rPr>
           <w:rFonts w:ascii="Times New Roman" w:hAnsi="Times New Roman" w:cs="Times New Roman"/>
           <w:sz w:val="24"/>
         </w:rPr>
-        <w:t>a(</w:t>
-      </w:r>
-      <w:proofErr w:type="gramEnd"/>
-      <w:r>
-        <w:rPr>
-          <w:rFonts w:ascii="Times New Roman" w:hAnsi="Times New Roman" w:cs="Times New Roman"/>
-          <w:sz w:val="24"/>
-        </w:rPr>
-        <w:t>4) = 2</w:t>
+        <w:t>a(4) = 2</w:t>
       </w:r>
     </w:p>
     <w:p>
@@ -2264,23 +2237,7 @@
           <w:rFonts w:ascii="Times New Roman" w:hAnsi="Times New Roman" w:cs="Times New Roman"/>
           <w:sz w:val="24"/>
         </w:rPr>
-        <w:t xml:space="preserve">var </w:t>
-      </w:r>
-      <w:proofErr w:type="spellStart"/>
-      <w:r>
-        <w:rPr>
-          <w:rFonts w:ascii="Times New Roman" w:hAnsi="Times New Roman" w:cs="Times New Roman"/>
-          <w:sz w:val="24"/>
-        </w:rPr>
-        <w:t>len</w:t>
-      </w:r>
-      <w:proofErr w:type="spellEnd"/>
-      <w:r>
-        <w:rPr>
-          <w:rFonts w:ascii="Times New Roman" w:hAnsi="Times New Roman" w:cs="Times New Roman"/>
-          <w:sz w:val="24"/>
-        </w:rPr>
-        <w:t xml:space="preserve"> byte</w:t>
+        <w:t>var len byte</w:t>
       </w:r>
     </w:p>
     <w:p>
@@ -2442,23 +2399,7 @@
           <w:rFonts w:ascii="Times New Roman" w:hAnsi="Times New Roman" w:cs="Times New Roman"/>
           <w:sz w:val="24"/>
         </w:rPr>
-        <w:t xml:space="preserve">var </w:t>
-      </w:r>
-      <w:proofErr w:type="spellStart"/>
-      <w:r>
-        <w:rPr>
-          <w:rFonts w:ascii="Times New Roman" w:hAnsi="Times New Roman" w:cs="Times New Roman"/>
-          <w:sz w:val="24"/>
-        </w:rPr>
-        <w:t>i</w:t>
-      </w:r>
-      <w:proofErr w:type="spellEnd"/>
-      <w:r>
-        <w:rPr>
-          <w:rFonts w:ascii="Times New Roman" w:hAnsi="Times New Roman" w:cs="Times New Roman"/>
-          <w:sz w:val="24"/>
-        </w:rPr>
-        <w:t xml:space="preserve"> byte</w:t>
+        <w:t>var i byte</w:t>
       </w:r>
     </w:p>
     <w:p>
@@ -2482,21 +2423,12 @@
           <w:sz w:val="24"/>
         </w:rPr>
       </w:pPr>
-      <w:proofErr w:type="spellStart"/>
       <w:r>
         <w:rPr>
           <w:rFonts w:ascii="Times New Roman" w:hAnsi="Times New Roman" w:cs="Times New Roman"/>
           <w:sz w:val="24"/>
         </w:rPr>
-        <w:t>len</w:t>
-      </w:r>
-      <w:proofErr w:type="spellEnd"/>
-      <w:r>
-        <w:rPr>
-          <w:rFonts w:ascii="Times New Roman" w:hAnsi="Times New Roman" w:cs="Times New Roman"/>
-          <w:sz w:val="24"/>
-        </w:rPr>
-        <w:t xml:space="preserve"> = 3</w:t>
+        <w:t>len = 3</w:t>
       </w:r>
     </w:p>
     <w:p>
@@ -2514,23 +2446,7 @@
           <w:rFonts w:ascii="Times New Roman" w:hAnsi="Times New Roman" w:cs="Times New Roman"/>
           <w:sz w:val="24"/>
         </w:rPr>
-        <w:t xml:space="preserve">l1 = </w:t>
-      </w:r>
-      <w:proofErr w:type="spellStart"/>
-      <w:r>
-        <w:rPr>
-          <w:rFonts w:ascii="Times New Roman" w:hAnsi="Times New Roman" w:cs="Times New Roman"/>
-          <w:sz w:val="24"/>
-        </w:rPr>
-        <w:t>len</w:t>
-      </w:r>
-      <w:proofErr w:type="spellEnd"/>
-      <w:r>
-        <w:rPr>
-          <w:rFonts w:ascii="Times New Roman" w:hAnsi="Times New Roman" w:cs="Times New Roman"/>
-          <w:sz w:val="24"/>
-        </w:rPr>
-        <w:t xml:space="preserve"> - 1</w:t>
+        <w:t>l1 = len - 1</w:t>
       </w:r>
     </w:p>
     <w:p>
@@ -2559,23 +2475,7 @@
           <w:rFonts w:ascii="Times New Roman" w:hAnsi="Times New Roman" w:cs="Times New Roman"/>
           <w:sz w:val="24"/>
         </w:rPr>
-        <w:t xml:space="preserve">for k =0 to </w:t>
-      </w:r>
-      <w:proofErr w:type="spellStart"/>
-      <w:r>
-        <w:rPr>
-          <w:rFonts w:ascii="Times New Roman" w:hAnsi="Times New Roman" w:cs="Times New Roman"/>
-          <w:sz w:val="24"/>
-        </w:rPr>
-        <w:t>len</w:t>
-      </w:r>
-      <w:proofErr w:type="spellEnd"/>
-      <w:r>
-        <w:rPr>
-          <w:rFonts w:ascii="Times New Roman" w:hAnsi="Times New Roman" w:cs="Times New Roman"/>
-          <w:sz w:val="24"/>
-        </w:rPr>
-        <w:t xml:space="preserve"> </w:t>
+        <w:t xml:space="preserve">for k =0 to len </w:t>
       </w:r>
     </w:p>
     <w:p>
@@ -2594,23 +2494,7 @@
           <w:sz w:val="24"/>
         </w:rPr>
         <w:tab/>
-        <w:t>write(a(k),</w:t>
-      </w:r>
-      <w:proofErr w:type="gramStart"/>
-      <w:r>
-        <w:rPr>
-          <w:rFonts w:ascii="Times New Roman" w:hAnsi="Times New Roman" w:cs="Times New Roman"/>
-          <w:sz w:val="24"/>
-        </w:rPr>
-        <w:t>"  "</w:t>
-      </w:r>
-      <w:proofErr w:type="gramEnd"/>
-      <w:r>
-        <w:rPr>
-          <w:rFonts w:ascii="Times New Roman" w:hAnsi="Times New Roman" w:cs="Times New Roman"/>
-          <w:sz w:val="24"/>
-        </w:rPr>
-        <w:t>)</w:t>
+        <w:t>write(a(k),"  ")</w:t>
       </w:r>
     </w:p>
     <w:p>
@@ -2641,30 +2525,12 @@
           <w:sz w:val="24"/>
         </w:rPr>
       </w:pPr>
-      <w:proofErr w:type="spellStart"/>
-      <w:proofErr w:type="gramStart"/>
       <w:r>
         <w:rPr>
           <w:rFonts w:ascii="Times New Roman" w:hAnsi="Times New Roman" w:cs="Times New Roman"/>
           <w:sz w:val="24"/>
         </w:rPr>
-        <w:t>writeln</w:t>
-      </w:r>
-      <w:proofErr w:type="spellEnd"/>
-      <w:r>
-        <w:rPr>
-          <w:rFonts w:ascii="Times New Roman" w:hAnsi="Times New Roman" w:cs="Times New Roman"/>
-          <w:sz w:val="24"/>
-        </w:rPr>
-        <w:t>(</w:t>
-      </w:r>
-      <w:proofErr w:type="gramEnd"/>
-      <w:r>
-        <w:rPr>
-          <w:rFonts w:ascii="Times New Roman" w:hAnsi="Times New Roman" w:cs="Times New Roman"/>
-          <w:sz w:val="24"/>
-        </w:rPr>
-        <w:t>"")</w:t>
+        <w:t>writeln("")</w:t>
       </w:r>
     </w:p>
     <w:p>
@@ -2677,30 +2543,12 @@
           <w:sz w:val="24"/>
         </w:rPr>
       </w:pPr>
-      <w:proofErr w:type="spellStart"/>
-      <w:proofErr w:type="gramStart"/>
       <w:r>
         <w:rPr>
           <w:rFonts w:ascii="Times New Roman" w:hAnsi="Times New Roman" w:cs="Times New Roman"/>
           <w:sz w:val="24"/>
         </w:rPr>
-        <w:t>writeln</w:t>
-      </w:r>
-      <w:proofErr w:type="spellEnd"/>
-      <w:r>
-        <w:rPr>
-          <w:rFonts w:ascii="Times New Roman" w:hAnsi="Times New Roman" w:cs="Times New Roman"/>
-          <w:sz w:val="24"/>
-        </w:rPr>
-        <w:t>(</w:t>
-      </w:r>
-      <w:proofErr w:type="gramEnd"/>
-      <w:r>
-        <w:rPr>
-          <w:rFonts w:ascii="Times New Roman" w:hAnsi="Times New Roman" w:cs="Times New Roman"/>
-          <w:sz w:val="24"/>
-        </w:rPr>
-        <w:t>"Bubble Sort Starts")</w:t>
+        <w:t>writeln("Bubble Sort Starts")</w:t>
       </w:r>
     </w:p>
     <w:p>
@@ -2729,23 +2577,7 @@
           <w:rFonts w:ascii="Times New Roman" w:hAnsi="Times New Roman" w:cs="Times New Roman"/>
           <w:sz w:val="24"/>
         </w:rPr>
-        <w:t xml:space="preserve">for </w:t>
-      </w:r>
-      <w:proofErr w:type="spellStart"/>
-      <w:r>
-        <w:rPr>
-          <w:rFonts w:ascii="Times New Roman" w:hAnsi="Times New Roman" w:cs="Times New Roman"/>
-          <w:sz w:val="24"/>
-        </w:rPr>
-        <w:t>i</w:t>
-      </w:r>
-      <w:proofErr w:type="spellEnd"/>
-      <w:r>
-        <w:rPr>
-          <w:rFonts w:ascii="Times New Roman" w:hAnsi="Times New Roman" w:cs="Times New Roman"/>
-          <w:sz w:val="24"/>
-        </w:rPr>
-        <w:t xml:space="preserve"> = 0 to l1</w:t>
+        <w:t>for i = 0 to l1</w:t>
       </w:r>
     </w:p>
     <w:p>
@@ -2764,39 +2596,7 @@
           <w:sz w:val="24"/>
         </w:rPr>
         <w:tab/>
-        <w:t xml:space="preserve">l2 = </w:t>
-      </w:r>
-      <w:proofErr w:type="spellStart"/>
-      <w:r>
-        <w:rPr>
-          <w:rFonts w:ascii="Times New Roman" w:hAnsi="Times New Roman" w:cs="Times New Roman"/>
-          <w:sz w:val="24"/>
-        </w:rPr>
-        <w:t>len</w:t>
-      </w:r>
-      <w:proofErr w:type="spellEnd"/>
-      <w:r>
-        <w:rPr>
-          <w:rFonts w:ascii="Times New Roman" w:hAnsi="Times New Roman" w:cs="Times New Roman"/>
-          <w:sz w:val="24"/>
-        </w:rPr>
-        <w:t xml:space="preserve"> - </w:t>
-      </w:r>
-      <w:proofErr w:type="spellStart"/>
-      <w:r>
-        <w:rPr>
-          <w:rFonts w:ascii="Times New Roman" w:hAnsi="Times New Roman" w:cs="Times New Roman"/>
-          <w:sz w:val="24"/>
-        </w:rPr>
-        <w:t>i</w:t>
-      </w:r>
-      <w:proofErr w:type="spellEnd"/>
-      <w:r>
-        <w:rPr>
-          <w:rFonts w:ascii="Times New Roman" w:hAnsi="Times New Roman" w:cs="Times New Roman"/>
-          <w:sz w:val="24"/>
-        </w:rPr>
-        <w:t xml:space="preserve"> - 1</w:t>
+        <w:t>l2 = len - i - 1</w:t>
       </w:r>
     </w:p>
     <w:p>
@@ -3061,23 +2861,7 @@
           <w:sz w:val="24"/>
         </w:rPr>
         <w:tab/>
-        <w:t xml:space="preserve">for k =0 to </w:t>
-      </w:r>
-      <w:proofErr w:type="spellStart"/>
-      <w:r>
-        <w:rPr>
-          <w:rFonts w:ascii="Times New Roman" w:hAnsi="Times New Roman" w:cs="Times New Roman"/>
-          <w:sz w:val="24"/>
-        </w:rPr>
-        <w:t>len</w:t>
-      </w:r>
-      <w:proofErr w:type="spellEnd"/>
-      <w:r>
-        <w:rPr>
-          <w:rFonts w:ascii="Times New Roman" w:hAnsi="Times New Roman" w:cs="Times New Roman"/>
-          <w:sz w:val="24"/>
-        </w:rPr>
-        <w:t xml:space="preserve"> </w:t>
+        <w:t xml:space="preserve">for k =0 to len </w:t>
       </w:r>
     </w:p>
     <w:p>
@@ -3103,23 +2887,7 @@
           <w:sz w:val="24"/>
         </w:rPr>
         <w:tab/>
-        <w:t>write(a(k),</w:t>
-      </w:r>
-      <w:proofErr w:type="gramStart"/>
-      <w:r>
-        <w:rPr>
-          <w:rFonts w:ascii="Times New Roman" w:hAnsi="Times New Roman" w:cs="Times New Roman"/>
-          <w:sz w:val="24"/>
-        </w:rPr>
-        <w:t>"  "</w:t>
-      </w:r>
-      <w:proofErr w:type="gramEnd"/>
-      <w:r>
-        <w:rPr>
-          <w:rFonts w:ascii="Times New Roman" w:hAnsi="Times New Roman" w:cs="Times New Roman"/>
-          <w:sz w:val="24"/>
-        </w:rPr>
-        <w:t>)</w:t>
+        <w:t>write(a(k),"  ")</w:t>
       </w:r>
     </w:p>
     <w:p>
@@ -3157,31 +2925,7 @@
           <w:sz w:val="24"/>
         </w:rPr>
         <w:tab/>
-      </w:r>
-      <w:proofErr w:type="spellStart"/>
-      <w:proofErr w:type="gramStart"/>
-      <w:r>
-        <w:rPr>
-          <w:rFonts w:ascii="Times New Roman" w:hAnsi="Times New Roman" w:cs="Times New Roman"/>
-          <w:sz w:val="24"/>
-        </w:rPr>
-        <w:t>writeln</w:t>
-      </w:r>
-      <w:proofErr w:type="spellEnd"/>
-      <w:r>
-        <w:rPr>
-          <w:rFonts w:ascii="Times New Roman" w:hAnsi="Times New Roman" w:cs="Times New Roman"/>
-          <w:sz w:val="24"/>
-        </w:rPr>
-        <w:t>(</w:t>
-      </w:r>
-      <w:proofErr w:type="gramEnd"/>
-      <w:r>
-        <w:rPr>
-          <w:rFonts w:ascii="Times New Roman" w:hAnsi="Times New Roman" w:cs="Times New Roman"/>
-          <w:sz w:val="24"/>
-        </w:rPr>
-        <w:t>"")</w:t>
+        <w:t>writeln("")</w:t>
       </w:r>
     </w:p>
     <w:p>
@@ -7664,7 +7408,6 @@
           <w:szCs w:val="28"/>
         </w:rPr>
       </w:pPr>
-      <w:proofErr w:type="gramStart"/>
       <w:r>
         <w:rPr>
           <w:rFonts w:ascii="Comic Sans MS" w:eastAsia="Times New Roman" w:hAnsi="Comic Sans MS" w:cs="Times New Roman"/>
@@ -7673,7 +7416,6 @@
         </w:rPr>
         <w:t>Also</w:t>
       </w:r>
-      <w:proofErr w:type="gramEnd"/>
       <w:r>
         <w:rPr>
           <w:rFonts w:ascii="Comic Sans MS" w:eastAsia="Times New Roman" w:hAnsi="Comic Sans MS" w:cs="Times New Roman"/>
@@ -11570,15 +11312,7 @@
         <w:t>e can see that for smaller cache sizes</w:t>
       </w:r>
       <w:r>
-        <w:t xml:space="preserve"> </w:t>
-      </w:r>
-      <w:proofErr w:type="spellStart"/>
-      <w:r>
-        <w:t>upto</w:t>
-      </w:r>
-      <w:proofErr w:type="spellEnd"/>
-      <w:r>
-        <w:t xml:space="preserve"> 16Bytes</w:t>
+        <w:t xml:space="preserve"> upto 16Bytes</w:t>
       </w:r>
       <w:r>
         <w:t>, the Hit-Ratio for Random</w:t>
@@ -11637,17 +11371,8 @@
           <w:b/>
           <w:bCs/>
         </w:rPr>
-        <w:t>increasing the cache size, there is an increase in Hit-</w:t>
-      </w:r>
-      <w:proofErr w:type="spellStart"/>
-      <w:r>
-        <w:rPr>
-          <w:b/>
-          <w:bCs/>
-        </w:rPr>
-        <w:t>Raitos</w:t>
-      </w:r>
-      <w:proofErr w:type="spellEnd"/>
+        <w:t>increasing the cache size, there is an increase in Hit-Raitos</w:t>
+      </w:r>
       <w:r>
         <w:t xml:space="preserve"> for all the 3 replacement algorithms.</w:t>
       </w:r>
@@ -11806,19 +11531,8 @@
           <w:sz w:val="24"/>
           <w:szCs w:val="24"/>
         </w:rPr>
-        <w:t xml:space="preserve"> </w:t>
-      </w:r>
-      <w:proofErr w:type="gramStart"/>
-      <w:r>
-        <w:rPr>
-          <w:rFonts w:ascii="Times New Roman" w:eastAsia="Times New Roman" w:hAnsi="Times New Roman" w:cs="Times New Roman"/>
-          <w:color w:val="000000"/>
-          <w:sz w:val="24"/>
-          <w:szCs w:val="24"/>
-        </w:rPr>
-        <w:t>way</w:t>
-      </w:r>
-      <w:proofErr w:type="gramEnd"/>
+        <w:t xml:space="preserve"> way</w:t>
+      </w:r>
     </w:p>
     <w:p>
       <w:pPr>
@@ -17749,7 +17463,6 @@
   <w:style w:type="character" w:default="1" w:styleId="DefaultParagraphFont">
     <w:name w:val="Default Paragraph Font"/>
     <w:uiPriority w:val="1"/>
-    <w:semiHidden/>
     <w:unhideWhenUsed/>
   </w:style>
   <w:style w:type="table" w:default="1" w:styleId="TableNormal">

</xml_diff>